<commit_message>
Set max/min .net single to sql 1.0 E308
</commit_message>
<xml_diff>
--- a/Documentation/Simio API Note - DirectConnect.docx
+++ b/Documentation/Simio API Note - DirectConnect.docx
@@ -12,13 +12,8 @@
       </w:r>
       <w:bookmarkEnd w:id="0"/>
       <w:r>
-        <w:t xml:space="preserve">Data Use with </w:t>
-      </w:r>
-      <w:proofErr w:type="spellStart"/>
-      <w:r>
-        <w:t>DirectConnect</w:t>
-      </w:r>
-      <w:proofErr w:type="spellEnd"/>
+        <w:t>Data Use with DirectConnect</w:t>
+      </w:r>
     </w:p>
     <w:p>
       <w:r>
@@ -444,27 +439,14 @@
     </w:sdt>
     <w:p/>
     <w:p>
-      <w:proofErr w:type="spellStart"/>
-      <w:r>
-        <w:t>DirectConnect</w:t>
-      </w:r>
-      <w:proofErr w:type="spellEnd"/>
-      <w:r>
-        <w:t xml:space="preserve"> is a </w:t>
+      <w:r>
+        <w:t xml:space="preserve">DirectConnect is a </w:t>
       </w:r>
       <w:r>
         <w:t>technique</w:t>
       </w:r>
       <w:r>
-        <w:t xml:space="preserve"> that is used for custom databinding, primarily for RPS implementation. It was built and used before the Unified </w:t>
-      </w:r>
-      <w:proofErr w:type="spellStart"/>
-      <w:r>
-        <w:t>DataBinding</w:t>
-      </w:r>
-      <w:proofErr w:type="spellEnd"/>
-      <w:r>
-        <w:t xml:space="preserve"> was </w:t>
+        <w:t xml:space="preserve"> that is used for custom databinding, primarily for RPS implementation. It was built and used before the Unified DataBinding was </w:t>
       </w:r>
       <w:r>
         <w:t>conceived.</w:t>
@@ -501,21 +483,8 @@
           <w:numId w:val="7"/>
         </w:numPr>
       </w:pPr>
-      <w:proofErr w:type="spellStart"/>
-      <w:r>
-        <w:t>UserExtension</w:t>
-      </w:r>
-      <w:proofErr w:type="spellEnd"/>
-      <w:r>
-        <w:t xml:space="preserve">, which taps into events such as </w:t>
-      </w:r>
-      <w:proofErr w:type="spellStart"/>
-      <w:r>
-        <w:t>OnModelLoaded</w:t>
-      </w:r>
-      <w:proofErr w:type="spellEnd"/>
-      <w:r>
-        <w:t xml:space="preserve"> that</w:t>
+      <w:r>
+        <w:t>UserExtension, which taps into events such as OnModelLoaded that</w:t>
       </w:r>
     </w:p>
     <w:p>
@@ -531,46 +500,59 @@
     </w:p>
     <w:p/>
     <w:p>
-      <w:proofErr w:type="spellStart"/>
-      <w:r>
-        <w:t>UserExtension</w:t>
-      </w:r>
-      <w:proofErr w:type="spellEnd"/>
-      <w:r>
-        <w:t xml:space="preserve"> </w:t>
-      </w:r>
-      <w:proofErr w:type="spellStart"/>
-      <w:r>
-        <w:t>DirectConnect</w:t>
-      </w:r>
-      <w:proofErr w:type="spellEnd"/>
-      <w:r>
-        <w:t xml:space="preserve"> (.Net DLL)</w:t>
-      </w:r>
-    </w:p>
-    <w:p>
-      <w:r>
-        <w:t xml:space="preserve">Creates </w:t>
-      </w:r>
-      <w:proofErr w:type="spellStart"/>
-      <w:r>
-        <w:t>AddIns</w:t>
-      </w:r>
-      <w:proofErr w:type="spellEnd"/>
-      <w:r>
-        <w:t xml:space="preserve"> Properties for Model</w:t>
-      </w:r>
-    </w:p>
-    <w:p>
-      <w:proofErr w:type="spellStart"/>
-      <w:r>
+      <w:r>
+        <w:t>The class DirectConnectHelperAddIn implements IModelHelperAddIn and has logic attached to the ModelSaved event. During this event:</w:t>
+      </w:r>
+    </w:p>
+    <w:p>
+      <w:pPr>
+        <w:numPr>
+          <w:ilvl w:val="0"/>
+          <w:numId w:val="7"/>
+        </w:numPr>
+      </w:pPr>
+      <w:r>
+        <w:t xml:space="preserve">The method SaveDataToSql is called </w:t>
+      </w:r>
+      <w:r>
+        <w:t>to display the SaveToDatabaseWindows, where options of saving tables and/or logs are presented to the user.</w:t>
+      </w:r>
+    </w:p>
+    <w:p>
+      <w:pPr>
+        <w:numPr>
+          <w:ilvl w:val="0"/>
+          <w:numId w:val="7"/>
+        </w:numPr>
+      </w:pPr>
+      <w:r>
+        <w:t>When selected the SaveSimioTablesToDB and/or SaveSimioLogsToDB are called.</w:t>
+      </w:r>
+      <w:bookmarkStart w:id="1" w:name="_GoBack"/>
+      <w:bookmarkEnd w:id="1"/>
+    </w:p>
+    <w:p/>
+    <w:p>
+      <w:r>
+        <w:t>UserExtension DirectConnect (.Net DLL)</w:t>
+      </w:r>
+    </w:p>
+    <w:p>
+      <w:r>
+        <w:t>Creates AddIns Properties for Model</w:t>
+      </w:r>
+    </w:p>
+    <w:p>
+      <w:r>
+        <w:lastRenderedPageBreak/>
         <w:t>ConnectionString</w:t>
       </w:r>
-      <w:proofErr w:type="spellEnd"/>
-    </w:p>
-    <w:p>
-      <w:r>
-        <w:lastRenderedPageBreak/>
+    </w:p>
+    <w:p>
+      <w:r>
+        <w:rPr>
+          <w:noProof/>
+        </w:rPr>
         <w:drawing>
           <wp:inline distT="0" distB="0" distL="0" distR="0" wp14:anchorId="02798B05" wp14:editId="0BD700AF">
             <wp:extent cx="3840813" cy="3269263"/>
@@ -607,8 +589,6 @@
           </wp:inline>
         </w:drawing>
       </w:r>
-      <w:bookmarkStart w:id="1" w:name="_GoBack"/>
-      <w:bookmarkEnd w:id="1"/>
     </w:p>
     <w:p/>
     <w:p>
@@ -649,15 +629,7 @@
         </w:numPr>
       </w:pPr>
       <w:r>
-        <w:t xml:space="preserve">Table Export Exclude </w:t>
-      </w:r>
-      <w:proofErr w:type="gramStart"/>
-      <w:r>
-        <w:t>For</w:t>
-      </w:r>
-      <w:proofErr w:type="gramEnd"/>
-      <w:r>
-        <w:t xml:space="preserve"> Update</w:t>
+        <w:t>Table Export Exclude For Update</w:t>
       </w:r>
     </w:p>
     <w:p>
@@ -672,36 +644,15 @@
     <w:p/>
     <w:p>
       <w:r>
-        <w:t xml:space="preserve">It relies on some specific tables. For </w:t>
-      </w:r>
-      <w:proofErr w:type="gramStart"/>
-      <w:r>
-        <w:t>example</w:t>
-      </w:r>
-      <w:proofErr w:type="gramEnd"/>
-      <w:r>
-        <w:t xml:space="preserve"> Table Export Config:</w:t>
-      </w:r>
-    </w:p>
-    <w:p>
-      <w:r>
-        <w:t xml:space="preserve">As it </w:t>
-      </w:r>
-      <w:proofErr w:type="gramStart"/>
-      <w:r>
-        <w:t>start</w:t>
-      </w:r>
-      <w:proofErr w:type="gramEnd"/>
-      <w:r>
-        <w:t xml:space="preserve">, it calls the </w:t>
-      </w:r>
-      <w:proofErr w:type="spellStart"/>
-      <w:r>
-        <w:t>DefineSchema</w:t>
-      </w:r>
-      <w:proofErr w:type="spellEnd"/>
-      <w:r>
-        <w:t xml:space="preserve"> method to define three properties:</w:t>
+        <w:t>It relies on some specific tables. For example Table Export Config:</w:t>
+      </w:r>
+    </w:p>
+    <w:p>
+      <w:r>
+        <w:t>As it start</w:t>
+      </w:r>
+      <w:r>
+        <w:t>, it calls the DefineSchema method to define three properties:</w:t>
       </w:r>
     </w:p>
     <w:p>
@@ -733,15 +684,14 @@
           <w:numId w:val="5"/>
         </w:numPr>
       </w:pPr>
-      <w:proofErr w:type="spellStart"/>
       <w:r>
         <w:t>DateTimeFormat</w:t>
       </w:r>
-      <w:proofErr w:type="spellEnd"/>
     </w:p>
     <w:p/>
     <w:p>
       <w:r>
+        <w:lastRenderedPageBreak/>
         <w:t>It is built to react to these events:</w:t>
       </w:r>
     </w:p>
@@ -753,7 +703,6 @@
         </w:numPr>
       </w:pPr>
       <w:r>
-        <w:lastRenderedPageBreak/>
         <w:t>Model Saved</w:t>
       </w:r>
     </w:p>
@@ -775,11 +724,9 @@
           <w:numId w:val="6"/>
         </w:numPr>
       </w:pPr>
-      <w:proofErr w:type="spellStart"/>
       <w:r>
         <w:t>TablesImported</w:t>
       </w:r>
-      <w:proofErr w:type="spellEnd"/>
     </w:p>
     <w:p/>
     <w:p>
@@ -814,21 +761,7 @@
         <w:rPr>
           <w:i/>
         </w:rPr>
-        <w:t xml:space="preserve"> to add a </w:t>
-      </w:r>
-      <w:proofErr w:type="spellStart"/>
-      <w:r>
-        <w:rPr>
-          <w:i/>
-        </w:rPr>
-        <w:t>readonly</w:t>
-      </w:r>
-      <w:proofErr w:type="spellEnd"/>
-      <w:r>
-        <w:rPr>
-          <w:i/>
-        </w:rPr>
-        <w:t xml:space="preserve"> Interface, which would be a change to the API. So</w:t>
+        <w:t xml:space="preserve"> to add a readonly Interface, which would be a change to the API. So</w:t>
       </w:r>
       <w:r>
         <w:rPr>
@@ -883,7 +816,6 @@
       <w:r>
         <w:t xml:space="preserve">In that squirrels away a copy of the </w:t>
       </w:r>
-      <w:proofErr w:type="spellStart"/>
       <w:r>
         <w:t>I</w:t>
       </w:r>
@@ -891,11 +823,7 @@
         <w:t>Design</w:t>
       </w:r>
       <w:r>
-        <w:t>Context</w:t>
-      </w:r>
-      <w:proofErr w:type="spellEnd"/>
-      <w:r>
-        <w:t xml:space="preserve"> </w:t>
+        <w:t xml:space="preserve">Context </w:t>
       </w:r>
       <w:r>
         <w:t xml:space="preserve">object </w:t>
@@ -925,26 +853,13 @@
         <w:t xml:space="preserve">lightweight </w:t>
       </w:r>
       <w:r>
-        <w:t xml:space="preserve">User Extension for a </w:t>
-      </w:r>
-      <w:proofErr w:type="spellStart"/>
-      <w:r>
-        <w:t>ProcessStep</w:t>
-      </w:r>
-      <w:proofErr w:type="spellEnd"/>
-      <w:r>
-        <w:t xml:space="preserve"> which demonstrates accessing this </w:t>
-      </w:r>
-      <w:proofErr w:type="spellStart"/>
+        <w:t xml:space="preserve">User Extension for a ProcessStep which demonstrates accessing this </w:t>
+      </w:r>
       <w:r>
         <w:t>I</w:t>
       </w:r>
       <w:r>
-        <w:t>DesignContext</w:t>
-      </w:r>
-      <w:proofErr w:type="spellEnd"/>
-      <w:r>
-        <w:t>.</w:t>
+        <w:t>DesignContext.</w:t>
       </w:r>
     </w:p>
     <w:p>
@@ -990,15 +905,7 @@
         <w:t>, and thirdly a Simio Project that employs th</w:t>
       </w:r>
       <w:r>
-        <w:t xml:space="preserve">e </w:t>
-      </w:r>
-      <w:proofErr w:type="spellStart"/>
-      <w:r>
-        <w:t>AddIn</w:t>
-      </w:r>
-      <w:proofErr w:type="spellEnd"/>
-      <w:r>
-        <w:t xml:space="preserve"> and User Extension Step.</w:t>
+        <w:t>e AddIn and User Extension Step.</w:t>
       </w:r>
     </w:p>
     <w:p>
@@ -1032,39 +939,7 @@
           <w:i/>
           <w:color w:val="FF0000"/>
         </w:rPr>
-        <w:t xml:space="preserve"> provide you with a reference to the </w:t>
-      </w:r>
-      <w:proofErr w:type="spellStart"/>
-      <w:r>
-        <w:rPr>
-          <w:i/>
-          <w:color w:val="FF0000"/>
-        </w:rPr>
-        <w:t>IDesignTime</w:t>
-      </w:r>
-      <w:proofErr w:type="spellEnd"/>
-      <w:r>
-        <w:rPr>
-          <w:i/>
-          <w:color w:val="FF0000"/>
-        </w:rPr>
-        <w:t xml:space="preserve"> context at run-time. It is very important that you treat this as a read-only access. Writing to the </w:t>
-      </w:r>
-      <w:proofErr w:type="spellStart"/>
-      <w:r>
-        <w:rPr>
-          <w:i/>
-          <w:color w:val="FF0000"/>
-        </w:rPr>
-        <w:t>IDesignTime</w:t>
-      </w:r>
-      <w:proofErr w:type="spellEnd"/>
-      <w:r>
-        <w:rPr>
-          <w:i/>
-          <w:color w:val="FF0000"/>
-        </w:rPr>
-        <w:t xml:space="preserve"> object </w:t>
+        <w:t xml:space="preserve"> provide you with a reference to the IDesignTime context at run-time. It is very important that you treat this as a read-only access. Writing to the IDesignTime object </w:t>
       </w:r>
       <w:r>
         <w:rPr>
@@ -1089,20 +964,10 @@
         <w:pStyle w:val="Heading2"/>
       </w:pPr>
       <w:bookmarkStart w:id="2" w:name="_Toc503527479"/>
-      <w:proofErr w:type="spellStart"/>
-      <w:r>
-        <w:t>DesignContext</w:t>
-      </w:r>
-      <w:proofErr w:type="spellEnd"/>
-      <w:r>
-        <w:t xml:space="preserve"> </w:t>
-      </w:r>
-      <w:proofErr w:type="spellStart"/>
-      <w:r>
-        <w:t>AddIn</w:t>
+      <w:r>
+        <w:t>DesignContext AddIn</w:t>
       </w:r>
       <w:bookmarkEnd w:id="2"/>
-      <w:proofErr w:type="spellEnd"/>
     </w:p>
     <w:p/>
     <w:p>
@@ -1154,29 +1019,13 @@
     </w:p>
     <w:p>
       <w:r>
-        <w:t xml:space="preserve">Selecting it will bring up a message that a singleton object has been created that references the </w:t>
-      </w:r>
-      <w:proofErr w:type="spellStart"/>
-      <w:r>
-        <w:t>DesignContext</w:t>
-      </w:r>
-      <w:proofErr w:type="spellEnd"/>
-      <w:r>
-        <w:t>.</w:t>
+        <w:t>Selecting it will bring up a message that a singleton object has been created that references the DesignContext.</w:t>
       </w:r>
     </w:p>
     <w:p/>
     <w:p>
       <w:r>
-        <w:t xml:space="preserve">The construction of this code is trivial. In the Execute method it accesses the Singleton, and the set the </w:t>
-      </w:r>
-      <w:proofErr w:type="spellStart"/>
-      <w:r>
-        <w:t>IDesignContext</w:t>
-      </w:r>
-      <w:proofErr w:type="spellEnd"/>
-      <w:r>
-        <w:t xml:space="preserve"> that was passed in as the argument:</w:t>
+        <w:t>The construction of this code is trivial. In the Execute method it accesses the Singleton, and the set the IDesignContext that was passed in as the argument:</w:t>
       </w:r>
     </w:p>
     <w:p>
@@ -1226,48 +1075,22 @@
         <w:pStyle w:val="Heading2"/>
       </w:pPr>
       <w:bookmarkStart w:id="3" w:name="_Toc503527480"/>
-      <w:proofErr w:type="spellStart"/>
       <w:r>
         <w:lastRenderedPageBreak/>
-        <w:t>AccessDesignContext</w:t>
-      </w:r>
-      <w:proofErr w:type="spellEnd"/>
-      <w:r>
-        <w:t xml:space="preserve"> Process Step</w:t>
+        <w:t>AccessDesignContext Process Step</w:t>
       </w:r>
       <w:bookmarkEnd w:id="3"/>
     </w:p>
     <w:p/>
     <w:p>
       <w:r>
-        <w:t xml:space="preserve">The code for the Process Step is in the project </w:t>
-      </w:r>
-      <w:proofErr w:type="spellStart"/>
-      <w:r>
-        <w:t>AccessDesignContext</w:t>
-      </w:r>
-      <w:proofErr w:type="spellEnd"/>
-      <w:r>
-        <w:t>.</w:t>
-      </w:r>
-    </w:p>
-    <w:p>
-      <w:r>
-        <w:t xml:space="preserve">The schema for the step includes a </w:t>
-      </w:r>
-      <w:proofErr w:type="spellStart"/>
-      <w:r>
-        <w:t>RepeatGroup</w:t>
-      </w:r>
-      <w:proofErr w:type="spellEnd"/>
-      <w:r>
-        <w:t xml:space="preserve"> (which is included only as an example and not used) and a State Property (which is just used to display something on the running Model</w:t>
-      </w:r>
-      <w:proofErr w:type="gramStart"/>
-      <w:r>
-        <w:t>)..</w:t>
-      </w:r>
-      <w:proofErr w:type="gramEnd"/>
+        <w:t>The code for the Process Step is in the project AccessDesignContext.</w:t>
+      </w:r>
+    </w:p>
+    <w:p>
+      <w:r>
+        <w:t>The schema for the step includes a RepeatGroup (which is included only as an example and not used) and a State Property (which is just used to display something on the running Model)..</w:t>
+      </w:r>
     </w:p>
     <w:p/>
     <w:p>
@@ -1344,15 +1167,7 @@
     </w:p>
     <w:p>
       <w:r>
-        <w:t xml:space="preserve">Getting the context. Note the error if we forgot to select our </w:t>
-      </w:r>
-      <w:proofErr w:type="spellStart"/>
-      <w:r>
-        <w:t>AddIn</w:t>
-      </w:r>
-      <w:proofErr w:type="spellEnd"/>
-      <w:r>
-        <w:t>.</w:t>
+        <w:t>Getting the context. Note the error if we forgot to select our AddIn.</w:t>
       </w:r>
     </w:p>
     <w:p/>
@@ -1402,23 +1217,7 @@
     <w:p>
       <w:r>
         <w:lastRenderedPageBreak/>
-        <w:t xml:space="preserve">Storing some Design-Time summaries back into the Singleton, </w:t>
-      </w:r>
-      <w:proofErr w:type="gramStart"/>
-      <w:r>
-        <w:t>and also</w:t>
-      </w:r>
-      <w:proofErr w:type="gramEnd"/>
-      <w:r>
-        <w:t xml:space="preserve"> stuffing it into our State Property “</w:t>
-      </w:r>
-      <w:proofErr w:type="spellStart"/>
-      <w:r>
-        <w:t>GeneralDesignInfo</w:t>
-      </w:r>
-      <w:proofErr w:type="spellEnd"/>
-      <w:r>
-        <w:t>”.</w:t>
+        <w:t>Storing some Design-Time summaries back into the Singleton, and also stuffing it into our State Property “GeneralDesignInfo”.</w:t>
       </w:r>
     </w:p>
     <w:p/>
@@ -1486,15 +1285,7 @@
     <w:p/>
     <w:p>
       <w:r>
-        <w:t xml:space="preserve">The Singleton code is very simple, but I complicated it with the ability to store other values at run-time. The reasoning is that we may want to use one type of </w:t>
-      </w:r>
-      <w:proofErr w:type="spellStart"/>
-      <w:r>
-        <w:t>AccessDesignStep</w:t>
-      </w:r>
-      <w:proofErr w:type="spellEnd"/>
-      <w:r>
-        <w:t xml:space="preserve"> to do a one-time collection of information useful to us, and others to use this information. It also demonstrates the power of the Singleton pattern.</w:t>
+        <w:t>The Singleton code is very simple, but I complicated it with the ability to store other values at run-time. The reasoning is that we may want to use one type of AccessDesignStep to do a one-time collection of information useful to us, and others to use this information. It also demonstrates the power of the Singleton pattern.</w:t>
       </w:r>
     </w:p>
     <w:p>
@@ -1602,14 +1393,9 @@
         <w:pStyle w:val="Heading2"/>
       </w:pPr>
       <w:bookmarkStart w:id="5" w:name="_Toc503527482"/>
-      <w:proofErr w:type="spellStart"/>
       <w:r>
         <w:lastRenderedPageBreak/>
-        <w:t>AccessDesign</w:t>
-      </w:r>
-      <w:proofErr w:type="spellEnd"/>
-      <w:r>
-        <w:t xml:space="preserve"> Example Project</w:t>
+        <w:t>AccessDesign Example Project</w:t>
       </w:r>
       <w:bookmarkEnd w:id="5"/>
     </w:p>
@@ -1670,52 +1456,12 @@
     <w:p/>
     <w:p>
       <w:r>
-        <w:t xml:space="preserve">The Process step </w:t>
-      </w:r>
-      <w:proofErr w:type="spellStart"/>
-      <w:r>
-        <w:t>AccessDesign</w:t>
-      </w:r>
-      <w:proofErr w:type="spellEnd"/>
-      <w:r>
-        <w:t xml:space="preserve"> was added using the “User Defined” collection.</w:t>
-      </w:r>
-    </w:p>
-    <w:p>
-      <w:r>
-        <w:t xml:space="preserve">Our </w:t>
-      </w:r>
-      <w:proofErr w:type="spellStart"/>
-      <w:r>
-        <w:t>AccessDesign</w:t>
-      </w:r>
-      <w:proofErr w:type="spellEnd"/>
-      <w:r>
-        <w:t xml:space="preserve"> Process Step includes a Property that is a State variable called </w:t>
-      </w:r>
-      <w:proofErr w:type="spellStart"/>
-      <w:r>
-        <w:t>GeneralDesignInfo</w:t>
-      </w:r>
-      <w:proofErr w:type="spellEnd"/>
-      <w:r>
-        <w:t xml:space="preserve">, just so we could display something. </w:t>
-      </w:r>
-      <w:proofErr w:type="gramStart"/>
-      <w:r>
-        <w:t>So</w:t>
-      </w:r>
-      <w:proofErr w:type="gramEnd"/>
-      <w:r>
-        <w:t xml:space="preserve"> we’ll have to wire it up to a State variable of type String and is called </w:t>
-      </w:r>
-      <w:proofErr w:type="spellStart"/>
-      <w:r>
-        <w:t>GeneralDesignTimeInfo</w:t>
-      </w:r>
-      <w:proofErr w:type="spellEnd"/>
-      <w:r>
-        <w:t xml:space="preserve"> in our example project.</w:t>
+        <w:t>The Process step AccessDesign was added using the “User Defined” collection.</w:t>
+      </w:r>
+    </w:p>
+    <w:p>
+      <w:r>
+        <w:t>Our AccessDesign Process Step includes a Property that is a State variable called GeneralDesignInfo, just so we could display something. So we’ll have to wire it up to a State variable of type String and is called GeneralDesignTimeInfo in our example project.</w:t>
       </w:r>
     </w:p>
     <w:p>
@@ -1764,15 +1510,7 @@
     <w:p/>
     <w:p>
       <w:r>
-        <w:t xml:space="preserve">Now we’ll reference this new State variable in our </w:t>
-      </w:r>
-      <w:proofErr w:type="spellStart"/>
-      <w:r>
-        <w:t>GeneralDesignInfo</w:t>
-      </w:r>
-      <w:proofErr w:type="spellEnd"/>
-      <w:r>
-        <w:t xml:space="preserve"> property:</w:t>
+        <w:t>Now we’ll reference this new State variable in our GeneralDesignInfo property:</w:t>
       </w:r>
     </w:p>
     <w:p>
@@ -1821,15 +1559,7 @@
     <w:p>
       <w:r>
         <w:lastRenderedPageBreak/>
-        <w:t xml:space="preserve">We’re almost ready to run, but let’s add a label to display that </w:t>
-      </w:r>
-      <w:proofErr w:type="spellStart"/>
-      <w:r>
-        <w:t>GeneralDesignInfo</w:t>
-      </w:r>
-      <w:proofErr w:type="spellEnd"/>
-      <w:r>
-        <w:t xml:space="preserve"> property, …</w:t>
+        <w:t>We’re almost ready to run, but let’s add a label to display that GeneralDesignInfo property, …</w:t>
       </w:r>
     </w:p>
     <w:p/>
@@ -1984,13 +1714,8 @@
     </w:p>
     <w:p>
       <w:r>
-        <w:t xml:space="preserve">Which causes a popup that will look something like </w:t>
-      </w:r>
-      <w:proofErr w:type="gramStart"/>
-      <w:r>
-        <w:t>this:</w:t>
-      </w:r>
-      <w:proofErr w:type="gramEnd"/>
+        <w:t>Which causes a popup that will look something like this:</w:t>
+      </w:r>
     </w:p>
     <w:p>
       <w:r>
@@ -4141,7 +3866,7 @@
 </file>
 
 <file path=customXml/itemProps1.xml><?xml version="1.0" encoding="utf-8"?>
-<ds:datastoreItem xmlns:ds="http://schemas.openxmlformats.org/officeDocument/2006/customXml" ds:itemID="{4D12A6C3-EB6A-4A24-A034-827E48DBCB4F}">
+<ds:datastoreItem xmlns:ds="http://schemas.openxmlformats.org/officeDocument/2006/customXml" ds:itemID="{80FD562B-FB0A-4773-B7C9-BF36AE8093F0}">
   <ds:schemaRefs>
     <ds:schemaRef ds:uri="http://schemas.openxmlformats.org/officeDocument/2006/bibliography"/>
   </ds:schemaRefs>

</xml_diff>